<commit_message>
BDD-29 extension base model
</commit_message>
<xml_diff>
--- a/Logboek/Logboek_Johan.docx
+++ b/Logboek/Logboek_Johan.docx
@@ -150,7 +150,15 @@
               <w:cnfStyle w:val="000000100000" w:firstRow="0" w:lastRow="0" w:firstColumn="0" w:lastColumn="0" w:oddVBand="0" w:evenVBand="0" w:oddHBand="1" w:evenHBand="0" w:firstRowFirstColumn="0" w:firstRowLastColumn="0" w:lastRowFirstColumn="0" w:lastRowLastColumn="0"/>
             </w:pPr>
             <w:r>
-              <w:t>Opzoeken tools (JIRA, confluence)</w:t>
+              <w:t xml:space="preserve">Opzoeken tools (JIRA, </w:t>
+            </w:r>
+            <w:proofErr w:type="spellStart"/>
+            <w:r>
+              <w:t>confluence</w:t>
+            </w:r>
+            <w:proofErr w:type="spellEnd"/>
+            <w:r>
+              <w:t>)</w:t>
             </w:r>
           </w:p>
         </w:tc>
@@ -214,12 +222,28 @@
               </w:rPr>
               <w:t xml:space="preserve">Hamid, Jaron, Thomas, Johan, </w:t>
             </w:r>
-            <w:r>
-              <w:rPr>
-                <w:lang w:val="en-GB"/>
-              </w:rPr>
-              <w:t>mr. Vogels</w:t>
-            </w:r>
+            <w:proofErr w:type="spellStart"/>
+            <w:r>
+              <w:rPr>
+                <w:lang w:val="en-GB"/>
+              </w:rPr>
+              <w:t>mr</w:t>
+            </w:r>
+            <w:proofErr w:type="spellEnd"/>
+            <w:r>
+              <w:rPr>
+                <w:lang w:val="en-GB"/>
+              </w:rPr>
+              <w:t xml:space="preserve">. </w:t>
+            </w:r>
+            <w:proofErr w:type="spellStart"/>
+            <w:r>
+              <w:rPr>
+                <w:lang w:val="en-GB"/>
+              </w:rPr>
+              <w:t>Vogels</w:t>
+            </w:r>
+            <w:proofErr w:type="spellEnd"/>
           </w:p>
         </w:tc>
         <w:tc>
@@ -508,11 +532,33 @@
                 <w:lang w:val="en-GB"/>
               </w:rPr>
             </w:pPr>
-            <w:r>
-              <w:rPr>
-                <w:lang w:val="en-GB"/>
-              </w:rPr>
-              <w:t>Tweede meeting: brainstorm MVPm scope &amp; vision</w:t>
+            <w:proofErr w:type="spellStart"/>
+            <w:r>
+              <w:rPr>
+                <w:lang w:val="en-GB"/>
+              </w:rPr>
+              <w:t>Tweede</w:t>
+            </w:r>
+            <w:proofErr w:type="spellEnd"/>
+            <w:r>
+              <w:rPr>
+                <w:lang w:val="en-GB"/>
+              </w:rPr>
+              <w:t xml:space="preserve"> meeting: brainstorm </w:t>
+            </w:r>
+            <w:proofErr w:type="spellStart"/>
+            <w:r>
+              <w:rPr>
+                <w:lang w:val="en-GB"/>
+              </w:rPr>
+              <w:t>MVPm</w:t>
+            </w:r>
+            <w:proofErr w:type="spellEnd"/>
+            <w:r>
+              <w:rPr>
+                <w:lang w:val="en-GB"/>
+              </w:rPr>
+              <w:t xml:space="preserve"> scope &amp; vision</w:t>
             </w:r>
           </w:p>
         </w:tc>
@@ -602,12 +648,28 @@
                 <w:lang w:val="en-GB"/>
               </w:rPr>
             </w:pPr>
-            <w:r>
-              <w:rPr>
-                <w:lang w:val="en-GB"/>
-              </w:rPr>
-              <w:t>Opzoeken WPS en Asciidoc</w:t>
-            </w:r>
+            <w:proofErr w:type="spellStart"/>
+            <w:r>
+              <w:rPr>
+                <w:lang w:val="en-GB"/>
+              </w:rPr>
+              <w:t>Opzoeken</w:t>
+            </w:r>
+            <w:proofErr w:type="spellEnd"/>
+            <w:r>
+              <w:rPr>
+                <w:lang w:val="en-GB"/>
+              </w:rPr>
+              <w:t xml:space="preserve"> WPS en </w:t>
+            </w:r>
+            <w:proofErr w:type="spellStart"/>
+            <w:r>
+              <w:rPr>
+                <w:lang w:val="en-GB"/>
+              </w:rPr>
+              <w:t>Asciidoc</w:t>
+            </w:r>
+            <w:proofErr w:type="spellEnd"/>
           </w:p>
         </w:tc>
       </w:tr>
@@ -699,11 +761,19 @@
                 <w:lang w:val="en-GB"/>
               </w:rPr>
             </w:pPr>
-            <w:r>
-              <w:rPr>
-                <w:lang w:val="en-GB"/>
-              </w:rPr>
-              <w:t>Technische inleading, setup ide, …</w:t>
+            <w:proofErr w:type="spellStart"/>
+            <w:r>
+              <w:rPr>
+                <w:lang w:val="en-GB"/>
+              </w:rPr>
+              <w:t>Technische</w:t>
+            </w:r>
+            <w:proofErr w:type="spellEnd"/>
+            <w:r>
+              <w:rPr>
+                <w:lang w:val="en-GB"/>
+              </w:rPr>
+              <w:t xml:space="preserve"> inleading, setup ide, …</w:t>
             </w:r>
           </w:p>
         </w:tc>
@@ -899,11 +969,497 @@
           </w:p>
         </w:tc>
       </w:tr>
+      <w:tr>
+        <w:tc>
+          <w:tcPr>
+            <w:cnfStyle w:val="001000000000" w:firstRow="0" w:lastRow="0" w:firstColumn="1" w:lastColumn="0" w:oddVBand="0" w:evenVBand="0" w:oddHBand="0" w:evenHBand="0" w:firstRowFirstColumn="0" w:firstRowLastColumn="0" w:lastRowFirstColumn="0" w:lastRowLastColumn="0"/>
+            <w:tcW w:w="1418" w:type="dxa"/>
+            <w:vAlign w:val="bottom"/>
+          </w:tcPr>
+          <w:p>
+            <w:pPr>
+              <w:pStyle w:val="ListParagraph"/>
+              <w:ind w:left="0"/>
+              <w:rPr>
+                <w:lang w:val="en-GB"/>
+              </w:rPr>
+            </w:pPr>
+            <w:r>
+              <w:rPr>
+                <w:lang w:val="en-GB"/>
+              </w:rPr>
+              <w:t>23/09 09:30</w:t>
+            </w:r>
+          </w:p>
+        </w:tc>
+        <w:tc>
+          <w:tcPr>
+            <w:tcW w:w="992" w:type="dxa"/>
+            <w:vAlign w:val="bottom"/>
+          </w:tcPr>
+          <w:p>
+            <w:pPr>
+              <w:pStyle w:val="ListParagraph"/>
+              <w:ind w:left="0"/>
+              <w:cnfStyle w:val="000000000000" w:firstRow="0" w:lastRow="0" w:firstColumn="0" w:lastColumn="0" w:oddVBand="0" w:evenVBand="0" w:oddHBand="0" w:evenHBand="0" w:firstRowFirstColumn="0" w:firstRowLastColumn="0" w:lastRowFirstColumn="0" w:lastRowLastColumn="0"/>
+              <w:rPr>
+                <w:lang w:val="en-GB"/>
+              </w:rPr>
+            </w:pPr>
+            <w:r>
+              <w:rPr>
+                <w:lang w:val="en-GB"/>
+              </w:rPr>
+              <w:t>2h</w:t>
+            </w:r>
+          </w:p>
+        </w:tc>
+        <w:tc>
+          <w:tcPr>
+            <w:tcW w:w="1701" w:type="dxa"/>
+            <w:vAlign w:val="bottom"/>
+          </w:tcPr>
+          <w:p>
+            <w:pPr>
+              <w:pStyle w:val="ListParagraph"/>
+              <w:ind w:left="0"/>
+              <w:cnfStyle w:val="000000000000" w:firstRow="0" w:lastRow="0" w:firstColumn="0" w:lastColumn="0" w:oddVBand="0" w:evenVBand="0" w:oddHBand="0" w:evenHBand="0" w:firstRowFirstColumn="0" w:firstRowLastColumn="0" w:lastRowFirstColumn="0" w:lastRowLastColumn="0"/>
+              <w:rPr>
+                <w:lang w:val="en-GB"/>
+              </w:rPr>
+            </w:pPr>
+            <w:r>
+              <w:rPr>
+                <w:lang w:val="en-GB"/>
+              </w:rPr>
+              <w:t>Johan</w:t>
+            </w:r>
+          </w:p>
+        </w:tc>
+        <w:tc>
+          <w:tcPr>
+            <w:tcW w:w="5103" w:type="dxa"/>
+            <w:vAlign w:val="bottom"/>
+          </w:tcPr>
+          <w:p>
+            <w:pPr>
+              <w:pStyle w:val="ListParagraph"/>
+              <w:ind w:left="0"/>
+              <w:cnfStyle w:val="000000000000" w:firstRow="0" w:lastRow="0" w:firstColumn="0" w:lastColumn="0" w:oddVBand="0" w:evenVBand="0" w:oddHBand="0" w:evenHBand="0" w:firstRowFirstColumn="0" w:firstRowLastColumn="0" w:lastRowFirstColumn="0" w:lastRowLastColumn="0"/>
+              <w:rPr>
+                <w:lang w:val="en-GB"/>
+              </w:rPr>
+            </w:pPr>
+            <w:proofErr w:type="spellStart"/>
+            <w:r>
+              <w:rPr>
+                <w:lang w:val="en-GB"/>
+              </w:rPr>
+              <w:t>Onderzoek</w:t>
+            </w:r>
+            <w:proofErr w:type="spellEnd"/>
+            <w:r>
+              <w:rPr>
+                <w:lang w:val="en-GB"/>
+              </w:rPr>
+              <w:t xml:space="preserve"> WPS</w:t>
+            </w:r>
+          </w:p>
+        </w:tc>
+      </w:tr>
+      <w:tr>
+        <w:trPr>
+          <w:cnfStyle w:val="000000100000" w:firstRow="0" w:lastRow="0" w:firstColumn="0" w:lastColumn="0" w:oddVBand="0" w:evenVBand="0" w:oddHBand="1" w:evenHBand="0" w:firstRowFirstColumn="0" w:firstRowLastColumn="0" w:lastRowFirstColumn="0" w:lastRowLastColumn="0"/>
+        </w:trPr>
+        <w:tc>
+          <w:tcPr>
+            <w:cnfStyle w:val="001000000000" w:firstRow="0" w:lastRow="0" w:firstColumn="1" w:lastColumn="0" w:oddVBand="0" w:evenVBand="0" w:oddHBand="0" w:evenHBand="0" w:firstRowFirstColumn="0" w:firstRowLastColumn="0" w:lastRowFirstColumn="0" w:lastRowLastColumn="0"/>
+            <w:tcW w:w="1418" w:type="dxa"/>
+            <w:vAlign w:val="bottom"/>
+          </w:tcPr>
+          <w:p>
+            <w:pPr>
+              <w:pStyle w:val="ListParagraph"/>
+              <w:ind w:left="0"/>
+              <w:rPr>
+                <w:lang w:val="en-GB"/>
+              </w:rPr>
+            </w:pPr>
+            <w:r>
+              <w:rPr>
+                <w:lang w:val="en-GB"/>
+              </w:rPr>
+              <w:t>23/09 12:45</w:t>
+            </w:r>
+          </w:p>
+        </w:tc>
+        <w:tc>
+          <w:tcPr>
+            <w:tcW w:w="992" w:type="dxa"/>
+            <w:vAlign w:val="bottom"/>
+          </w:tcPr>
+          <w:p>
+            <w:pPr>
+              <w:pStyle w:val="ListParagraph"/>
+              <w:ind w:left="0"/>
+              <w:cnfStyle w:val="000000100000" w:firstRow="0" w:lastRow="0" w:firstColumn="0" w:lastColumn="0" w:oddVBand="0" w:evenVBand="0" w:oddHBand="1" w:evenHBand="0" w:firstRowFirstColumn="0" w:firstRowLastColumn="0" w:lastRowFirstColumn="0" w:lastRowLastColumn="0"/>
+              <w:rPr>
+                <w:lang w:val="en-GB"/>
+              </w:rPr>
+            </w:pPr>
+            <w:r>
+              <w:rPr>
+                <w:lang w:val="en-GB"/>
+              </w:rPr>
+              <w:t>0,75h</w:t>
+            </w:r>
+          </w:p>
+        </w:tc>
+        <w:tc>
+          <w:tcPr>
+            <w:tcW w:w="1701" w:type="dxa"/>
+            <w:vAlign w:val="bottom"/>
+          </w:tcPr>
+          <w:p>
+            <w:pPr>
+              <w:pStyle w:val="ListParagraph"/>
+              <w:ind w:left="0"/>
+              <w:cnfStyle w:val="000000100000" w:firstRow="0" w:lastRow="0" w:firstColumn="0" w:lastColumn="0" w:oddVBand="0" w:evenVBand="0" w:oddHBand="1" w:evenHBand="0" w:firstRowFirstColumn="0" w:firstRowLastColumn="0" w:lastRowFirstColumn="0" w:lastRowLastColumn="0"/>
+              <w:rPr>
+                <w:lang w:val="en-GB"/>
+              </w:rPr>
+            </w:pPr>
+            <w:r>
+              <w:rPr>
+                <w:lang w:val="en-GB"/>
+              </w:rPr>
+              <w:t>Johan</w:t>
+            </w:r>
+          </w:p>
+        </w:tc>
+        <w:tc>
+          <w:tcPr>
+            <w:tcW w:w="5103" w:type="dxa"/>
+            <w:vAlign w:val="bottom"/>
+          </w:tcPr>
+          <w:p>
+            <w:pPr>
+              <w:pStyle w:val="ListParagraph"/>
+              <w:ind w:left="0"/>
+              <w:cnfStyle w:val="000000100000" w:firstRow="0" w:lastRow="0" w:firstColumn="0" w:lastColumn="0" w:oddVBand="0" w:evenVBand="0" w:oddHBand="1" w:evenHBand="0" w:firstRowFirstColumn="0" w:firstRowLastColumn="0" w:lastRowFirstColumn="0" w:lastRowLastColumn="0"/>
+              <w:rPr>
+                <w:lang w:val="en-GB"/>
+              </w:rPr>
+            </w:pPr>
+            <w:proofErr w:type="spellStart"/>
+            <w:r>
+              <w:rPr>
+                <w:lang w:val="en-GB"/>
+              </w:rPr>
+              <w:t>Onderzoek</w:t>
+            </w:r>
+            <w:proofErr w:type="spellEnd"/>
+            <w:r>
+              <w:rPr>
+                <w:lang w:val="en-GB"/>
+              </w:rPr>
+              <w:t xml:space="preserve"> WPS</w:t>
+            </w:r>
+          </w:p>
+        </w:tc>
+      </w:tr>
+      <w:tr>
+        <w:tc>
+          <w:tcPr>
+            <w:cnfStyle w:val="001000000000" w:firstRow="0" w:lastRow="0" w:firstColumn="1" w:lastColumn="0" w:oddVBand="0" w:evenVBand="0" w:oddHBand="0" w:evenHBand="0" w:firstRowFirstColumn="0" w:firstRowLastColumn="0" w:lastRowFirstColumn="0" w:lastRowLastColumn="0"/>
+            <w:tcW w:w="1418" w:type="dxa"/>
+            <w:vAlign w:val="bottom"/>
+          </w:tcPr>
+          <w:p>
+            <w:pPr>
+              <w:pStyle w:val="ListParagraph"/>
+              <w:ind w:left="0"/>
+              <w:rPr>
+                <w:lang w:val="en-GB"/>
+              </w:rPr>
+            </w:pPr>
+            <w:r>
+              <w:rPr>
+                <w:lang w:val="en-GB"/>
+              </w:rPr>
+              <w:t>23/09 13:30</w:t>
+            </w:r>
+          </w:p>
+        </w:tc>
+        <w:tc>
+          <w:tcPr>
+            <w:tcW w:w="992" w:type="dxa"/>
+            <w:vAlign w:val="bottom"/>
+          </w:tcPr>
+          <w:p>
+            <w:pPr>
+              <w:pStyle w:val="ListParagraph"/>
+              <w:ind w:left="0"/>
+              <w:cnfStyle w:val="000000000000" w:firstRow="0" w:lastRow="0" w:firstColumn="0" w:lastColumn="0" w:oddVBand="0" w:evenVBand="0" w:oddHBand="0" w:evenHBand="0" w:firstRowFirstColumn="0" w:firstRowLastColumn="0" w:lastRowFirstColumn="0" w:lastRowLastColumn="0"/>
+              <w:rPr>
+                <w:lang w:val="en-GB"/>
+              </w:rPr>
+            </w:pPr>
+            <w:r>
+              <w:rPr>
+                <w:lang w:val="en-GB"/>
+              </w:rPr>
+              <w:t>0,75</w:t>
+            </w:r>
+          </w:p>
+        </w:tc>
+        <w:tc>
+          <w:tcPr>
+            <w:tcW w:w="1701" w:type="dxa"/>
+            <w:vAlign w:val="bottom"/>
+          </w:tcPr>
+          <w:p>
+            <w:pPr>
+              <w:pStyle w:val="ListParagraph"/>
+              <w:ind w:left="0"/>
+              <w:cnfStyle w:val="000000000000" w:firstRow="0" w:lastRow="0" w:firstColumn="0" w:lastColumn="0" w:oddVBand="0" w:evenVBand="0" w:oddHBand="0" w:evenHBand="0" w:firstRowFirstColumn="0" w:firstRowLastColumn="0" w:lastRowFirstColumn="0" w:lastRowLastColumn="0"/>
+              <w:rPr>
+                <w:lang w:val="en-GB"/>
+              </w:rPr>
+            </w:pPr>
+            <w:r>
+              <w:rPr>
+                <w:lang w:val="en-GB"/>
+              </w:rPr>
+              <w:t>Hamid, Jaron, Thomas, Johan</w:t>
+            </w:r>
+          </w:p>
+        </w:tc>
+        <w:tc>
+          <w:tcPr>
+            <w:tcW w:w="5103" w:type="dxa"/>
+            <w:vAlign w:val="bottom"/>
+          </w:tcPr>
+          <w:p>
+            <w:pPr>
+              <w:pStyle w:val="ListParagraph"/>
+              <w:ind w:left="0"/>
+              <w:cnfStyle w:val="000000000000" w:firstRow="0" w:lastRow="0" w:firstColumn="0" w:lastColumn="0" w:oddVBand="0" w:evenVBand="0" w:oddHBand="0" w:evenHBand="0" w:firstRowFirstColumn="0" w:firstRowLastColumn="0" w:lastRowFirstColumn="0" w:lastRowLastColumn="0"/>
+              <w:rPr>
+                <w:lang w:val="nl-NL"/>
+              </w:rPr>
+            </w:pPr>
+            <w:r>
+              <w:rPr>
+                <w:lang w:val="nl-NL"/>
+              </w:rPr>
+              <w:t>Scrum + status project bespreken, b</w:t>
+            </w:r>
+            <w:r>
+              <w:rPr>
+                <w:lang w:val="nl-NL"/>
+              </w:rPr>
+              <w:t>rainstorm</w:t>
+            </w:r>
+          </w:p>
+        </w:tc>
+      </w:tr>
+      <w:tr>
+        <w:trPr>
+          <w:cnfStyle w:val="000000100000" w:firstRow="0" w:lastRow="0" w:firstColumn="0" w:lastColumn="0" w:oddVBand="0" w:evenVBand="0" w:oddHBand="1" w:evenHBand="0" w:firstRowFirstColumn="0" w:firstRowLastColumn="0" w:lastRowFirstColumn="0" w:lastRowLastColumn="0"/>
+        </w:trPr>
+        <w:tc>
+          <w:tcPr>
+            <w:cnfStyle w:val="001000000000" w:firstRow="0" w:lastRow="0" w:firstColumn="1" w:lastColumn="0" w:oddVBand="0" w:evenVBand="0" w:oddHBand="0" w:evenHBand="0" w:firstRowFirstColumn="0" w:firstRowLastColumn="0" w:lastRowFirstColumn="0" w:lastRowLastColumn="0"/>
+            <w:tcW w:w="1418" w:type="dxa"/>
+            <w:vAlign w:val="bottom"/>
+          </w:tcPr>
+          <w:p>
+            <w:pPr>
+              <w:pStyle w:val="ListParagraph"/>
+              <w:ind w:left="0"/>
+              <w:rPr>
+                <w:lang w:val="en-GB"/>
+              </w:rPr>
+            </w:pPr>
+            <w:r>
+              <w:rPr>
+                <w:lang w:val="en-GB"/>
+              </w:rPr>
+              <w:t>23/09 14:30</w:t>
+            </w:r>
+          </w:p>
+        </w:tc>
+        <w:tc>
+          <w:tcPr>
+            <w:tcW w:w="992" w:type="dxa"/>
+            <w:vAlign w:val="bottom"/>
+          </w:tcPr>
+          <w:p>
+            <w:pPr>
+              <w:pStyle w:val="ListParagraph"/>
+              <w:ind w:left="0"/>
+              <w:cnfStyle w:val="000000100000" w:firstRow="0" w:lastRow="0" w:firstColumn="0" w:lastColumn="0" w:oddVBand="0" w:evenVBand="0" w:oddHBand="1" w:evenHBand="0" w:firstRowFirstColumn="0" w:firstRowLastColumn="0" w:lastRowFirstColumn="0" w:lastRowLastColumn="0"/>
+              <w:rPr>
+                <w:lang w:val="en-GB"/>
+              </w:rPr>
+            </w:pPr>
+            <w:r>
+              <w:rPr>
+                <w:lang w:val="en-GB"/>
+              </w:rPr>
+              <w:t>1</w:t>
+            </w:r>
+          </w:p>
+        </w:tc>
+        <w:tc>
+          <w:tcPr>
+            <w:tcW w:w="1701" w:type="dxa"/>
+            <w:vAlign w:val="bottom"/>
+          </w:tcPr>
+          <w:p>
+            <w:pPr>
+              <w:pStyle w:val="ListParagraph"/>
+              <w:ind w:left="0"/>
+              <w:cnfStyle w:val="000000100000" w:firstRow="0" w:lastRow="0" w:firstColumn="0" w:lastColumn="0" w:oddVBand="0" w:evenVBand="0" w:oddHBand="1" w:evenHBand="0" w:firstRowFirstColumn="0" w:firstRowLastColumn="0" w:lastRowFirstColumn="0" w:lastRowLastColumn="0"/>
+              <w:rPr>
+                <w:lang w:val="en-GB"/>
+              </w:rPr>
+            </w:pPr>
+            <w:r>
+              <w:rPr>
+                <w:lang w:val="en-GB"/>
+              </w:rPr>
+              <w:t>Johan</w:t>
+            </w:r>
+          </w:p>
+        </w:tc>
+        <w:tc>
+          <w:tcPr>
+            <w:tcW w:w="5103" w:type="dxa"/>
+            <w:vAlign w:val="bottom"/>
+          </w:tcPr>
+          <w:p>
+            <w:pPr>
+              <w:pStyle w:val="ListParagraph"/>
+              <w:ind w:left="0"/>
+              <w:cnfStyle w:val="000000100000" w:firstRow="0" w:lastRow="0" w:firstColumn="0" w:lastColumn="0" w:oddVBand="0" w:evenVBand="0" w:oddHBand="1" w:evenHBand="0" w:firstRowFirstColumn="0" w:firstRowLastColumn="0" w:lastRowFirstColumn="0" w:lastRowLastColumn="0"/>
+              <w:rPr>
+                <w:lang w:val="nl-NL"/>
+              </w:rPr>
+            </w:pPr>
+            <w:r>
+              <w:rPr>
+                <w:lang w:val="nl-NL"/>
+              </w:rPr>
+              <w:t xml:space="preserve">Opschonen en onderzoek </w:t>
+            </w:r>
+            <w:proofErr w:type="spellStart"/>
+            <w:r>
+              <w:rPr>
+                <w:lang w:val="nl-NL"/>
+              </w:rPr>
+              <w:t>Jira</w:t>
+            </w:r>
+            <w:proofErr w:type="spellEnd"/>
+          </w:p>
+        </w:tc>
+      </w:tr>
+      <w:tr>
+        <w:tc>
+          <w:tcPr>
+            <w:cnfStyle w:val="001000000000" w:firstRow="0" w:lastRow="0" w:firstColumn="1" w:lastColumn="0" w:oddVBand="0" w:evenVBand="0" w:oddHBand="0" w:evenHBand="0" w:firstRowFirstColumn="0" w:firstRowLastColumn="0" w:lastRowFirstColumn="0" w:lastRowLastColumn="0"/>
+            <w:tcW w:w="1418" w:type="dxa"/>
+            <w:vAlign w:val="bottom"/>
+          </w:tcPr>
+          <w:p>
+            <w:pPr>
+              <w:pStyle w:val="ListParagraph"/>
+              <w:ind w:left="0"/>
+              <w:rPr>
+                <w:lang w:val="en-GB"/>
+              </w:rPr>
+            </w:pPr>
+            <w:r>
+              <w:rPr>
+                <w:lang w:val="en-GB"/>
+              </w:rPr>
+              <w:t>23/09 1530</w:t>
+            </w:r>
+          </w:p>
+        </w:tc>
+        <w:tc>
+          <w:tcPr>
+            <w:tcW w:w="992" w:type="dxa"/>
+            <w:vAlign w:val="bottom"/>
+          </w:tcPr>
+          <w:p>
+            <w:pPr>
+              <w:pStyle w:val="ListParagraph"/>
+              <w:ind w:left="0"/>
+              <w:cnfStyle w:val="000000000000" w:firstRow="0" w:lastRow="0" w:firstColumn="0" w:lastColumn="0" w:oddVBand="0" w:evenVBand="0" w:oddHBand="0" w:evenHBand="0" w:firstRowFirstColumn="0" w:firstRowLastColumn="0" w:lastRowFirstColumn="0" w:lastRowLastColumn="0"/>
+              <w:rPr>
+                <w:lang w:val="en-GB"/>
+              </w:rPr>
+            </w:pPr>
+            <w:r>
+              <w:rPr>
+                <w:lang w:val="en-GB"/>
+              </w:rPr>
+              <w:t>2,5</w:t>
+            </w:r>
+          </w:p>
+        </w:tc>
+        <w:tc>
+          <w:tcPr>
+            <w:tcW w:w="1701" w:type="dxa"/>
+            <w:vAlign w:val="bottom"/>
+          </w:tcPr>
+          <w:p>
+            <w:pPr>
+              <w:pStyle w:val="ListParagraph"/>
+              <w:ind w:left="0"/>
+              <w:cnfStyle w:val="000000000000" w:firstRow="0" w:lastRow="0" w:firstColumn="0" w:lastColumn="0" w:oddVBand="0" w:evenVBand="0" w:oddHBand="0" w:evenHBand="0" w:firstRowFirstColumn="0" w:firstRowLastColumn="0" w:lastRowFirstColumn="0" w:lastRowLastColumn="0"/>
+              <w:rPr>
+                <w:lang w:val="en-GB"/>
+              </w:rPr>
+            </w:pPr>
+            <w:r>
+              <w:rPr>
+                <w:lang w:val="en-GB"/>
+              </w:rPr>
+              <w:t>Johan</w:t>
+            </w:r>
+          </w:p>
+        </w:tc>
+        <w:tc>
+          <w:tcPr>
+            <w:tcW w:w="5103" w:type="dxa"/>
+            <w:vAlign w:val="bottom"/>
+          </w:tcPr>
+          <w:p>
+            <w:pPr>
+              <w:pStyle w:val="ListParagraph"/>
+              <w:ind w:left="0"/>
+              <w:cnfStyle w:val="000000000000" w:firstRow="0" w:lastRow="0" w:firstColumn="0" w:lastColumn="0" w:oddVBand="0" w:evenVBand="0" w:oddHBand="0" w:evenHBand="0" w:firstRowFirstColumn="0" w:firstRowLastColumn="0" w:lastRowFirstColumn="0" w:lastRowLastColumn="0"/>
+              <w:rPr>
+                <w:lang w:val="nl-NL"/>
+              </w:rPr>
+            </w:pPr>
+            <w:r>
+              <w:rPr>
+                <w:lang w:val="nl-NL"/>
+              </w:rPr>
+              <w:t xml:space="preserve">Opmaken basis model </w:t>
+            </w:r>
+          </w:p>
+        </w:tc>
+      </w:tr>
     </w:tbl>
     <w:p>
       <w:pPr>
         <w:rPr>
-          <w:lang w:val="en-GB"/>
+          <w:lang w:val="nl-NL"/>
         </w:rPr>
       </w:pPr>
     </w:p>

</xml_diff>